<commit_message>
All blocks. 1 variant
</commit_message>
<xml_diff>
--- a/Source/TO_DO.docx
+++ b/Source/TO_DO.docx
@@ -23,334 +23,269 @@
       </w:r>
     </w:p>
     <w:p>
+      <w:hyperlink r:id="rId5" w:history="1">
+        <w:r>
+          <w:rPr>
+            <w:rStyle w:val="a6"/>
+          </w:rPr>
+          <w:t>https://angloclub.ru/</w:t>
+        </w:r>
+      </w:hyperlink>
+    </w:p>
+    <w:p>
       <w:pPr>
         <w:pStyle w:val="2"/>
       </w:pPr>
-      <w:r>
-        <w:t xml:space="preserve">1.Английский клуб. Обучение как увлечение. </w:t>
-      </w:r>
-    </w:p>
-    <w:p>
-      <w:pPr>
-        <w:pStyle w:val="p-light"/>
-        <w:spacing w:before="0" w:beforeAutospacing="0" w:after="0" w:afterAutospacing="0"/>
-      </w:pPr>
-      <w:r>
-        <w:t xml:space="preserve">Свыше 20 лет наш Клуб ведет работу с ведущими образовательными центрами мира. </w:t>
-      </w:r>
-    </w:p>
-    <w:p>
-      <w:pPr>
-        <w:pStyle w:val="p-light"/>
-        <w:spacing w:before="0" w:beforeAutospacing="0" w:after="0" w:afterAutospacing="0"/>
-      </w:pPr>
-      <w:r>
-        <w:t xml:space="preserve">Как ориентироваться в том многообразии методик и школьных традиций, которые представлены на рынке образования? </w:t>
-      </w:r>
-    </w:p>
-    <w:p>
-      <w:pPr>
-        <w:pStyle w:val="p-light"/>
-        <w:spacing w:before="0" w:beforeAutospacing="0" w:after="0" w:afterAutospacing="0"/>
-      </w:pPr>
-      <w:r>
-        <w:t>Узнайте у тех, кто в теме…</w:t>
-      </w:r>
-    </w:p>
-    <w:p>
-      <w:pPr>
-        <w:pStyle w:val="p-light"/>
-        <w:spacing w:before="0" w:beforeAutospacing="0" w:after="0" w:afterAutospacing="0"/>
-      </w:pPr>
-    </w:p>
-    <w:p>
-      <w:pPr>
-        <w:pStyle w:val="p-light"/>
-        <w:spacing w:before="0" w:beforeAutospacing="0" w:after="0" w:afterAutospacing="0"/>
-      </w:pPr>
-      <w:r>
-        <w:rPr>
-          <w:highlight w:val="yellow"/>
-        </w:rPr>
-        <w:t>РАЗДЕЛ</w:t>
-      </w:r>
-    </w:p>
-    <w:p>
-      <w:pPr>
-        <w:pStyle w:val="p-light"/>
-        <w:spacing w:before="0" w:beforeAutospacing="0" w:after="0" w:afterAutospacing="0"/>
-      </w:pPr>
-      <w:r>
-        <w:t>Рада нашему знакомству</w:t>
-      </w:r>
-      <w:r>
-        <w:t>!</w:t>
-      </w:r>
-    </w:p>
-    <w:p>
-      <w:pPr>
-        <w:pStyle w:val="a3"/>
-      </w:pPr>
-      <w:r>
-        <w:rPr>
-          <w:rStyle w:val="a5"/>
-          <w:rFonts w:eastAsiaTheme="majorEastAsia"/>
-        </w:rPr>
-        <w:t xml:space="preserve">– Елена </w:t>
-      </w:r>
-      <w:proofErr w:type="spellStart"/>
-      <w:r>
-        <w:rPr>
-          <w:rStyle w:val="a5"/>
-          <w:rFonts w:eastAsiaTheme="majorEastAsia"/>
-        </w:rPr>
-        <w:t>Попутаровская</w:t>
-      </w:r>
-      <w:proofErr w:type="spellEnd"/>
-      <w:r>
-        <w:rPr>
-          <w:rStyle w:val="a5"/>
-          <w:rFonts w:eastAsiaTheme="majorEastAsia"/>
-        </w:rPr>
-        <w:t>, руководитель, кандидат педагогических наук, эксперт по программам образования за рубежом, преподаватель-переводчик английского и французского языков, официальный представитель образовательных организаций Великобритании и США в России.</w:t>
-      </w:r>
-    </w:p>
-    <w:p>
-      <w:pPr>
-        <w:pStyle w:val="a3"/>
-      </w:pPr>
-      <w:r>
-        <w:t>Некоммерческое образовательное учреждение “</w:t>
-      </w:r>
-      <w:r>
-        <w:rPr>
-          <w:rStyle w:val="a4"/>
-          <w:rFonts w:eastAsiaTheme="majorEastAsia"/>
-        </w:rPr>
-        <w:t>Гуманитарный центр образования и карьеры</w:t>
-      </w:r>
-      <w:r>
-        <w:t xml:space="preserve"> “</w:t>
-      </w:r>
-      <w:r>
-        <w:rPr>
-          <w:rStyle w:val="a4"/>
-          <w:rFonts w:eastAsiaTheme="majorEastAsia"/>
-        </w:rPr>
-        <w:t>Английский Клуб</w:t>
-      </w:r>
-      <w:r>
-        <w:t>” с опытом и традициями существует более 20 лет.</w:t>
-      </w:r>
-    </w:p>
-    <w:p>
-      <w:pPr>
-        <w:pStyle w:val="a3"/>
-      </w:pPr>
-      <w:r>
-        <w:t xml:space="preserve">Если Вы хотите </w:t>
-      </w:r>
-      <w:r>
-        <w:rPr>
-          <w:rStyle w:val="a4"/>
-          <w:rFonts w:eastAsiaTheme="majorEastAsia"/>
-        </w:rPr>
-        <w:t>знать иностранные языки</w:t>
-      </w:r>
-      <w:r>
-        <w:t xml:space="preserve"> – эта страница для Вас. Вам предстоит непростая задача выбора: либо </w:t>
-      </w:r>
-      <w:proofErr w:type="gramStart"/>
-      <w:r>
-        <w:t>быть</w:t>
-      </w:r>
-      <w:proofErr w:type="gramEnd"/>
-      <w:r>
-        <w:t xml:space="preserve"> как и раньше вечно изучающим, либо перестать повторять неверные шаги и начать спокойно жить и учиться в среде единомышленников, самим формируя иноязычную атмосферу. Вы будете говорить, читать, писать на выбранном Вами языке, понимать собеседника.</w:t>
-      </w:r>
-    </w:p>
-    <w:p>
-      <w:pPr>
-        <w:pStyle w:val="a3"/>
-      </w:pPr>
-      <w:r>
-        <w:t xml:space="preserve">Вы сможете </w:t>
-      </w:r>
-      <w:r>
-        <w:rPr>
-          <w:rStyle w:val="a4"/>
-          <w:rFonts w:eastAsiaTheme="majorEastAsia"/>
-        </w:rPr>
-        <w:t>активно совершенствоваться</w:t>
-      </w:r>
-      <w:r>
-        <w:t xml:space="preserve"> в своей языковой практике</w:t>
-      </w:r>
-      <w:proofErr w:type="gramStart"/>
-      <w:r>
-        <w:t>.</w:t>
-      </w:r>
-      <w:proofErr w:type="gramEnd"/>
-      <w:r>
-        <w:t xml:space="preserve"> </w:t>
-      </w:r>
-      <w:proofErr w:type="gramStart"/>
-      <w:r>
-        <w:t>м</w:t>
-      </w:r>
-      <w:proofErr w:type="gramEnd"/>
-      <w:r>
-        <w:t>ы празднуем все большие Британские и Американские праздники: Рождество, День Благодарения, День Святого Валентина. Вечера и фуршеты с танцами, песнями, беседами и только на изучаемых языках, выезды за город. Будьте с нами. Общность интересов, дух творчества – это наш клуб!</w:t>
-      </w:r>
-    </w:p>
-    <w:p>
-      <w:pPr>
-        <w:pStyle w:val="p-light"/>
-        <w:spacing w:before="0" w:beforeAutospacing="0" w:after="0" w:afterAutospacing="0"/>
-      </w:pPr>
-    </w:p>
-    <w:p>
-      <w:pPr>
-        <w:pStyle w:val="2"/>
-      </w:pPr>
-      <w:r>
-        <w:t>2.</w:t>
-      </w:r>
-      <w:r>
-        <w:t xml:space="preserve"> </w:t>
-      </w:r>
-      <w:r>
-        <w:t xml:space="preserve">Образование за рубежом как штучный продукт. </w:t>
-      </w:r>
-    </w:p>
-    <w:p>
-      <w:pPr>
-        <w:pStyle w:val="p-light"/>
-        <w:spacing w:before="0" w:beforeAutospacing="0" w:after="0" w:afterAutospacing="0"/>
-      </w:pPr>
-      <w:r>
-        <w:t xml:space="preserve">Уже 21 год я благодарю организатора Международного клуба студентов </w:t>
-      </w:r>
-      <w:proofErr w:type="spellStart"/>
-      <w:r>
-        <w:t>Джилл</w:t>
-      </w:r>
-      <w:proofErr w:type="spellEnd"/>
-      <w:r>
-        <w:t xml:space="preserve"> </w:t>
-      </w:r>
-      <w:proofErr w:type="spellStart"/>
-      <w:r>
-        <w:t>Каттинг</w:t>
-      </w:r>
-      <w:proofErr w:type="spellEnd"/>
-      <w:r>
-        <w:t xml:space="preserve"> за высококачественную программу обучения и отдыха детей, за тщательный подбор и профессиональную подготовку персонала, за креативность и отзывчивость преподавателей.</w:t>
-      </w:r>
-    </w:p>
-    <w:p>
-      <w:pPr>
-        <w:pStyle w:val="p-light"/>
-        <w:spacing w:before="0" w:beforeAutospacing="0" w:after="0" w:afterAutospacing="0"/>
-      </w:pPr>
-    </w:p>
-    <w:p>
-      <w:pPr>
-        <w:pStyle w:val="p-light"/>
-        <w:spacing w:before="0" w:beforeAutospacing="0" w:after="0" w:afterAutospacing="0"/>
-      </w:pPr>
-      <w:r>
-        <w:rPr>
-          <w:highlight w:val="yellow"/>
-        </w:rPr>
-        <w:t>РАЗДЕЛ</w:t>
-      </w:r>
-    </w:p>
-    <w:p>
-      <w:pPr>
-        <w:pStyle w:val="p1"/>
-      </w:pPr>
-      <w:r>
-        <w:t>&lt;</w:t>
-      </w:r>
-      <w:r>
-        <w:rPr>
-          <w:lang w:val="en-US"/>
-        </w:rPr>
-        <w:t>p</w:t>
-      </w:r>
-      <w:r>
-        <w:t>&gt;</w:t>
-      </w:r>
-      <w:r>
-        <w:t xml:space="preserve">Я </w:t>
-      </w:r>
-      <w:proofErr w:type="gramStart"/>
-      <w:r>
-        <w:t>счастлива</w:t>
-      </w:r>
-      <w:proofErr w:type="gramEnd"/>
-      <w:r>
-        <w:t xml:space="preserve"> быть помощником детям в знакомстве с миром, в их эмоциональном взрослении, в совершенствовании навыков общения и развития талантов, в укреплении мотивации к дальнейшему изучению английского языка. </w:t>
-      </w:r>
-      <w:r>
-        <w:t>&lt;</w:t>
-      </w:r>
-      <w:r>
-        <w:rPr>
-          <w:lang w:val="en-US"/>
-        </w:rPr>
-        <w:t>/</w:t>
-      </w:r>
-      <w:r>
-        <w:rPr>
-          <w:lang w:val="en-US"/>
-        </w:rPr>
-        <w:t>p</w:t>
-      </w:r>
-      <w:r>
-        <w:t>&gt;</w:t>
-      </w:r>
-    </w:p>
-    <w:p>
-      <w:pPr>
-        <w:pStyle w:val="p1"/>
-      </w:pPr>
-      <w:r>
-        <w:t>&lt;</w:t>
-      </w:r>
-      <w:r>
-        <w:rPr>
-          <w:lang w:val="en-US"/>
-        </w:rPr>
-        <w:t>p</w:t>
-      </w:r>
-      <w:proofErr w:type="gramStart"/>
-      <w:r>
-        <w:t>&gt;</w:t>
-      </w:r>
-      <w:r>
-        <w:t>К</w:t>
-      </w:r>
-      <w:proofErr w:type="gramEnd"/>
-      <w:r>
-        <w:t>аждая удавшаяся образовательная поездка – это эмоциональный стимул для ребенка, это отношение к предмету Английский язык, это уверенность в своих возможностях и умениях.</w:t>
-      </w:r>
-      <w:r>
-        <w:t xml:space="preserve"> </w:t>
-      </w:r>
-      <w:r>
-        <w:t>&lt;</w:t>
-      </w:r>
-      <w:r>
-        <w:rPr>
-          <w:lang w:val="en-US"/>
-        </w:rPr>
-        <w:t>/</w:t>
-      </w:r>
       <w:bookmarkStart w:id="0" w:name="_GoBack"/>
       <w:bookmarkEnd w:id="0"/>
       <w:r>
+        <w:t xml:space="preserve">1.Английский клуб. Обучение как увлечение. </w:t>
+      </w:r>
+    </w:p>
+    <w:p>
+      <w:pPr>
+        <w:pStyle w:val="p-light"/>
+        <w:spacing w:before="0" w:beforeAutospacing="0" w:after="0" w:afterAutospacing="0"/>
+      </w:pPr>
+      <w:r>
+        <w:t xml:space="preserve">Свыше 20 лет наш Клуб ведет работу с ведущими образовательными центрами мира. </w:t>
+      </w:r>
+    </w:p>
+    <w:p>
+      <w:pPr>
+        <w:pStyle w:val="p-light"/>
+        <w:spacing w:before="0" w:beforeAutospacing="0" w:after="0" w:afterAutospacing="0"/>
+      </w:pPr>
+      <w:r>
+        <w:t xml:space="preserve">Как ориентироваться в том многообразии методик и школьных традиций, которые представлены на рынке образования? </w:t>
+      </w:r>
+    </w:p>
+    <w:p>
+      <w:pPr>
+        <w:pStyle w:val="p-light"/>
+        <w:spacing w:before="0" w:beforeAutospacing="0" w:after="0" w:afterAutospacing="0"/>
+      </w:pPr>
+      <w:r>
+        <w:t>Узнайте у тех, кто в теме…</w:t>
+      </w:r>
+    </w:p>
+    <w:p>
+      <w:pPr>
+        <w:pStyle w:val="p-light"/>
+        <w:spacing w:before="0" w:beforeAutospacing="0" w:after="0" w:afterAutospacing="0"/>
+      </w:pPr>
+    </w:p>
+    <w:p>
+      <w:pPr>
+        <w:pStyle w:val="p-light"/>
+        <w:spacing w:before="0" w:beforeAutospacing="0" w:after="0" w:afterAutospacing="0"/>
+      </w:pPr>
+      <w:r>
+        <w:rPr>
+          <w:highlight w:val="yellow"/>
+        </w:rPr>
+        <w:t>РАЗДЕЛ</w:t>
+      </w:r>
+    </w:p>
+    <w:p>
+      <w:pPr>
+        <w:pStyle w:val="p-light"/>
+        <w:spacing w:before="0" w:beforeAutospacing="0" w:after="0" w:afterAutospacing="0"/>
+      </w:pPr>
+      <w:r>
+        <w:t>Рада нашему знакомству</w:t>
+      </w:r>
+      <w:r>
+        <w:t>!</w:t>
+      </w:r>
+    </w:p>
+    <w:p>
+      <w:pPr>
+        <w:pStyle w:val="a3"/>
+      </w:pPr>
+      <w:r>
+        <w:rPr>
+          <w:rStyle w:val="a5"/>
+          <w:rFonts w:eastAsiaTheme="majorEastAsia"/>
+        </w:rPr>
+        <w:t xml:space="preserve">– Елена </w:t>
+      </w:r>
+      <w:proofErr w:type="spellStart"/>
+      <w:r>
+        <w:rPr>
+          <w:rStyle w:val="a5"/>
+          <w:rFonts w:eastAsiaTheme="majorEastAsia"/>
+        </w:rPr>
+        <w:t>Попутаровская</w:t>
+      </w:r>
+      <w:proofErr w:type="spellEnd"/>
+      <w:r>
+        <w:rPr>
+          <w:rStyle w:val="a5"/>
+          <w:rFonts w:eastAsiaTheme="majorEastAsia"/>
+        </w:rPr>
+        <w:t>, руководитель, кандидат педагогических наук, эксперт по программам образования за рубежом, преподаватель-переводчик английского и французского языков, официальный представитель образовательных организаций Великобритании и США в России.</w:t>
+      </w:r>
+    </w:p>
+    <w:p>
+      <w:pPr>
+        <w:pStyle w:val="a3"/>
+      </w:pPr>
+      <w:r>
+        <w:t>Некоммерческое образовательное учреждение “</w:t>
+      </w:r>
+      <w:r>
+        <w:rPr>
+          <w:rStyle w:val="a4"/>
+          <w:rFonts w:eastAsiaTheme="majorEastAsia"/>
+        </w:rPr>
+        <w:t>Гуманитарный центр образования и карьеры</w:t>
+      </w:r>
+      <w:r>
+        <w:t xml:space="preserve"> “</w:t>
+      </w:r>
+      <w:r>
+        <w:rPr>
+          <w:rStyle w:val="a4"/>
+          <w:rFonts w:eastAsiaTheme="majorEastAsia"/>
+        </w:rPr>
+        <w:t>Английский Клуб</w:t>
+      </w:r>
+      <w:r>
+        <w:t>” с опытом и традициями существует более 20 лет.</w:t>
+      </w:r>
+    </w:p>
+    <w:p>
+      <w:pPr>
+        <w:pStyle w:val="a3"/>
+      </w:pPr>
+      <w:r>
+        <w:t xml:space="preserve">Если Вы хотите </w:t>
+      </w:r>
+      <w:r>
+        <w:rPr>
+          <w:rStyle w:val="a4"/>
+          <w:rFonts w:eastAsiaTheme="majorEastAsia"/>
+        </w:rPr>
+        <w:t>знать иностранные языки</w:t>
+      </w:r>
+      <w:r>
+        <w:t xml:space="preserve"> – эта страница для Вас. Вам предстоит непростая задача выбора: либо </w:t>
+      </w:r>
+      <w:proofErr w:type="gramStart"/>
+      <w:r>
+        <w:t>быть</w:t>
+      </w:r>
+      <w:proofErr w:type="gramEnd"/>
+      <w:r>
+        <w:t xml:space="preserve"> как и раньше вечно изучающим, либо перестать повторять неверные шаги и начать спокойно жить и учиться в среде единомышленников, самим формируя иноязычную атмосферу. Вы будете говорить, читать, писать на выбранном Вами языке, понимать собеседника.</w:t>
+      </w:r>
+    </w:p>
+    <w:p>
+      <w:pPr>
+        <w:pStyle w:val="a3"/>
+      </w:pPr>
+      <w:r>
+        <w:t xml:space="preserve">Вы сможете </w:t>
+      </w:r>
+      <w:r>
+        <w:rPr>
+          <w:rStyle w:val="a4"/>
+          <w:rFonts w:eastAsiaTheme="majorEastAsia"/>
+        </w:rPr>
+        <w:t>активно совершенствоваться</w:t>
+      </w:r>
+      <w:r>
+        <w:t xml:space="preserve"> в своей языковой практике</w:t>
+      </w:r>
+      <w:proofErr w:type="gramStart"/>
+      <w:r>
+        <w:t>.</w:t>
+      </w:r>
+      <w:proofErr w:type="gramEnd"/>
+      <w:r>
+        <w:t xml:space="preserve"> </w:t>
+      </w:r>
+      <w:proofErr w:type="gramStart"/>
+      <w:r>
+        <w:t>м</w:t>
+      </w:r>
+      <w:proofErr w:type="gramEnd"/>
+      <w:r>
+        <w:t>ы празднуем все большие Британские и Американские праздники: Рождество, День Благодарения, День Святого Валентина. Вечера и фуршеты с танцами, песнями, беседами и только на изучаемых языках, выезды за город. Будьте с нами. Общность интересов, дух творчества – это наш клуб!</w:t>
+      </w:r>
+    </w:p>
+    <w:p>
+      <w:pPr>
+        <w:pStyle w:val="p-light"/>
+        <w:spacing w:before="0" w:beforeAutospacing="0" w:after="0" w:afterAutospacing="0"/>
+      </w:pPr>
+    </w:p>
+    <w:p>
+      <w:pPr>
+        <w:pStyle w:val="2"/>
+      </w:pPr>
+      <w:r>
+        <w:t>2.</w:t>
+      </w:r>
+      <w:r>
+        <w:t xml:space="preserve"> </w:t>
+      </w:r>
+      <w:r>
+        <w:t xml:space="preserve">Образование за рубежом как штучный продукт. </w:t>
+      </w:r>
+    </w:p>
+    <w:p>
+      <w:pPr>
+        <w:pStyle w:val="p-light"/>
+        <w:spacing w:before="0" w:beforeAutospacing="0" w:after="0" w:afterAutospacing="0"/>
+      </w:pPr>
+      <w:r>
+        <w:t xml:space="preserve">Уже 21 год я благодарю организатора Международного клуба студентов </w:t>
+      </w:r>
+      <w:proofErr w:type="spellStart"/>
+      <w:r>
+        <w:t>Джилл</w:t>
+      </w:r>
+      <w:proofErr w:type="spellEnd"/>
+      <w:r>
+        <w:t xml:space="preserve"> </w:t>
+      </w:r>
+      <w:proofErr w:type="spellStart"/>
+      <w:r>
+        <w:t>Каттинг</w:t>
+      </w:r>
+      <w:proofErr w:type="spellEnd"/>
+      <w:r>
+        <w:t xml:space="preserve"> за высококачественную программу обучения и отдыха детей, за тщательный подбор и профессиональную подготовку персонала, за креативность и отзывчивость преподавателей.</w:t>
+      </w:r>
+    </w:p>
+    <w:p>
+      <w:pPr>
+        <w:pStyle w:val="p-light"/>
+        <w:spacing w:before="0" w:beforeAutospacing="0" w:after="0" w:afterAutospacing="0"/>
+      </w:pPr>
+    </w:p>
+    <w:p>
+      <w:pPr>
+        <w:pStyle w:val="p-light"/>
+        <w:spacing w:before="0" w:beforeAutospacing="0" w:after="0" w:afterAutospacing="0"/>
+      </w:pPr>
+      <w:r>
+        <w:rPr>
+          <w:highlight w:val="yellow"/>
+        </w:rPr>
+        <w:t>РАЗДЕЛ</w:t>
+      </w:r>
+    </w:p>
+    <w:p>
+      <w:pPr>
+        <w:pStyle w:val="p1"/>
+      </w:pPr>
+      <w:r>
+        <w:t>&lt;</w:t>
+      </w:r>
+      <w:r>
         <w:rPr>
           <w:lang w:val="en-US"/>
         </w:rPr>
@@ -359,30 +294,168 @@
       <w:r>
         <w:t>&gt;</w:t>
       </w:r>
-    </w:p>
-    <w:p>
-      <w:pPr>
-        <w:pStyle w:val="p-light"/>
-        <w:spacing w:before="0" w:beforeAutospacing="0" w:after="0" w:afterAutospacing="0"/>
-      </w:pPr>
-    </w:p>
-    <w:p>
-      <w:pPr>
-        <w:pStyle w:val="p-light"/>
-        <w:spacing w:before="0" w:beforeAutospacing="0" w:after="0" w:afterAutospacing="0"/>
-      </w:pPr>
-    </w:p>
-    <w:p>
-      <w:pPr>
-        <w:pStyle w:val="p-light"/>
-        <w:spacing w:before="0" w:beforeAutospacing="0" w:after="0" w:afterAutospacing="0"/>
-      </w:pPr>
-    </w:p>
-    <w:p>
-      <w:pPr>
-        <w:pStyle w:val="p-light"/>
-        <w:spacing w:before="0" w:beforeAutospacing="0" w:after="0" w:afterAutospacing="0"/>
-      </w:pPr>
+      <w:r>
+        <w:t xml:space="preserve">Я </w:t>
+      </w:r>
+      <w:proofErr w:type="gramStart"/>
+      <w:r>
+        <w:t>счастлива</w:t>
+      </w:r>
+      <w:proofErr w:type="gramEnd"/>
+      <w:r>
+        <w:t xml:space="preserve"> быть помощником детям в знакомстве с миром, в их эмоциональном взрослении, в совершенствовании навыков общения и развития талантов, в укреплении мотивации к дальнейшему изучению английского языка. </w:t>
+      </w:r>
+      <w:r>
+        <w:t>&lt;</w:t>
+      </w:r>
+      <w:r>
+        <w:rPr>
+          <w:lang w:val="en-US"/>
+        </w:rPr>
+        <w:t>/</w:t>
+      </w:r>
+      <w:r>
+        <w:rPr>
+          <w:lang w:val="en-US"/>
+        </w:rPr>
+        <w:t>p</w:t>
+      </w:r>
+      <w:r>
+        <w:t>&gt;</w:t>
+      </w:r>
+    </w:p>
+    <w:p>
+      <w:pPr>
+        <w:pStyle w:val="p1"/>
+      </w:pPr>
+      <w:r>
+        <w:t>&lt;</w:t>
+      </w:r>
+      <w:r>
+        <w:rPr>
+          <w:lang w:val="en-US"/>
+        </w:rPr>
+        <w:t>p</w:t>
+      </w:r>
+      <w:proofErr w:type="gramStart"/>
+      <w:r>
+        <w:t>&gt;</w:t>
+      </w:r>
+      <w:r>
+        <w:t>К</w:t>
+      </w:r>
+      <w:proofErr w:type="gramEnd"/>
+      <w:r>
+        <w:t>аждая удавшаяся образовательная поездка – это эмоциональный стимул для ребенка, это отношение к предмету Английский язык, это уверенность в своих возможностях и умениях.</w:t>
+      </w:r>
+      <w:r>
+        <w:t xml:space="preserve"> </w:t>
+      </w:r>
+      <w:r>
+        <w:t>&lt;</w:t>
+      </w:r>
+      <w:r>
+        <w:t>/</w:t>
+      </w:r>
+      <w:r>
+        <w:rPr>
+          <w:lang w:val="en-US"/>
+        </w:rPr>
+        <w:t>p</w:t>
+      </w:r>
+      <w:r>
+        <w:t>&gt;</w:t>
+      </w:r>
+    </w:p>
+    <w:p>
+      <w:pPr>
+        <w:pStyle w:val="p-light"/>
+        <w:spacing w:before="0" w:beforeAutospacing="0" w:after="0" w:afterAutospacing="0"/>
+      </w:pPr>
+    </w:p>
+    <w:p>
+      <w:pPr>
+        <w:pStyle w:val="p-light"/>
+        <w:spacing w:before="0" w:beforeAutospacing="0" w:after="0" w:afterAutospacing="0"/>
+      </w:pPr>
+    </w:p>
+    <w:p>
+      <w:pPr>
+        <w:pStyle w:val="p-light"/>
+        <w:spacing w:before="0" w:beforeAutospacing="0" w:after="0" w:afterAutospacing="0"/>
+      </w:pPr>
+    </w:p>
+    <w:p>
+      <w:pPr>
+        <w:pStyle w:val="p-light"/>
+        <w:spacing w:before="0" w:beforeAutospacing="0" w:after="0" w:afterAutospacing="0"/>
+      </w:pPr>
+    </w:p>
+    <w:p>
+      <w:pPr>
+        <w:pStyle w:val="a3"/>
+      </w:pPr>
+      <w:r>
+        <w:t xml:space="preserve">Мы </w:t>
+      </w:r>
+      <w:r>
+        <w:t xml:space="preserve">часто говорим о нехватке времени, </w:t>
+      </w:r>
+      <w:r>
+        <w:t>растрачиваясь на сиюминутные и ненужные дела</w:t>
+      </w:r>
+      <w:proofErr w:type="gramStart"/>
+      <w:r>
+        <w:t>.</w:t>
+      </w:r>
+      <w:proofErr w:type="gramEnd"/>
+      <w:r>
+        <w:t xml:space="preserve"> По разным причинам руки никак не доходят то то</w:t>
+      </w:r>
+      <w:r>
+        <w:t>го</w:t>
+      </w:r>
+      <w:r>
+        <w:t xml:space="preserve">, что способно </w:t>
+      </w:r>
+      <w:r>
+        <w:t xml:space="preserve">однажды </w:t>
+      </w:r>
+      <w:r>
+        <w:t xml:space="preserve">изменить качество и содержание нашей жизни. </w:t>
+      </w:r>
+      <w:r>
+        <w:t>Разменивая</w:t>
+      </w:r>
+      <w:r>
+        <w:t xml:space="preserve"> мечту на мелочи мы рискуем </w:t>
+      </w:r>
+      <w:r>
+        <w:t>повтори</w:t>
+      </w:r>
+      <w:r>
+        <w:t>ть</w:t>
+      </w:r>
+      <w:r>
+        <w:t xml:space="preserve"> подвиг “белки в колесе”</w:t>
+      </w:r>
+      <w:r>
+        <w:t xml:space="preserve">, так и не добравшись до ключика от двери, за которой </w:t>
+      </w:r>
+      <w:proofErr w:type="gramStart"/>
+      <w:r>
+        <w:t>живут</w:t>
+      </w:r>
+      <w:proofErr w:type="gramEnd"/>
+      <w:r>
+        <w:t xml:space="preserve"> </w:t>
+      </w:r>
+      <w:r>
+        <w:t>поживают наши истинные интересы</w:t>
+      </w:r>
+      <w:r>
+        <w:t>.</w:t>
+      </w:r>
     </w:p>
     <w:p>
       <w:pPr>
@@ -589,11 +662,7 @@
         <w:pStyle w:val="a3"/>
       </w:pPr>
       <w:r>
-        <w:t xml:space="preserve">Наша социальная активность – работа, то есть – кормит нас, удовлетворяет духовно, эмоционально и интеллектуально. Мотивация любой деятельности, как ни странно, не только и не всегда денежно-материальная. В значительно большей степени, устойчивость </w:t>
-      </w:r>
-      <w:r>
-        <w:lastRenderedPageBreak/>
-        <w:t>мотивации к совершенствованию деятельности – в ее оценке социумом, в улыбках и благодарностях, в видимых результатах, в спокойной совести и эмоциональном подъеме.</w:t>
+        <w:t>Наша социальная активность – работа, то есть – кормит нас, удовлетворяет духовно, эмоционально и интеллектуально. Мотивация любой деятельности, как ни странно, не только и не всегда денежно-материальная. В значительно большей степени, устойчивость мотивации к совершенствованию деятельности – в ее оценке социумом, в улыбках и благодарностях, в видимых результатах, в спокойной совести и эмоциональном подъеме.</w:t>
       </w:r>
     </w:p>
     <w:p>
@@ -1112,6 +1181,17 @@
       <w:iCs/>
     </w:rPr>
   </w:style>
+  <w:style w:type="character" w:styleId="a6">
+    <w:name w:val="Hyperlink"/>
+    <w:basedOn w:val="a0"/>
+    <w:uiPriority w:val="99"/>
+    <w:unhideWhenUsed/>
+    <w:rsid w:val="003A0859"/>
+    <w:rPr>
+      <w:color w:val="0000FF" w:themeColor="hyperlink"/>
+      <w:u w:val="single"/>
+    </w:rPr>
+  </w:style>
 </w:styles>
 </file>
 
@@ -1443,6 +1523,17 @@
     <w:rPr>
       <w:i/>
       <w:iCs/>
+    </w:rPr>
+  </w:style>
+  <w:style w:type="character" w:styleId="a6">
+    <w:name w:val="Hyperlink"/>
+    <w:basedOn w:val="a0"/>
+    <w:uiPriority w:val="99"/>
+    <w:unhideWhenUsed/>
+    <w:rsid w:val="003A0859"/>
+    <w:rPr>
+      <w:color w:val="0000FF" w:themeColor="hyperlink"/>
+      <w:u w:val="single"/>
     </w:rPr>
   </w:style>
 </w:styles>

</xml_diff>